<commit_message>
Putting doc in properly 2
</commit_message>
<xml_diff>
--- a/Andrew MacFarlane GPCW/Andrew MacFarlane Graphics Programming CW Report.docx
+++ b/Andrew MacFarlane GPCW/Andrew MacFarlane Graphics Programming CW Report.docx
@@ -116,13 +116,15 @@
         <w:t>Andrew MacFarlane</w:t>
       </w:r>
     </w:p>
-    <w:p>
-      <w:pPr>
-        <w:pStyle w:val="Title"/>
-      </w:pPr>
-    </w:p>
     <w:sdt>
       <w:sdtPr>
+        <w:rPr>
+          <w:rFonts w:asciiTheme="minorHAnsi" w:eastAsiaTheme="minorHAnsi" w:hAnsiTheme="minorHAnsi" w:cstheme="minorBidi"/>
+          <w:color w:val="auto"/>
+          <w:sz w:val="22"/>
+          <w:szCs w:val="22"/>
+          <w:lang w:val="en-GB"/>
+        </w:rPr>
         <w:id w:val="2079774084"/>
         <w:docPartObj>
           <w:docPartGallery w:val="Table of Contents"/>
@@ -131,14 +133,9 @@
       </w:sdtPr>
       <w:sdtEndPr>
         <w:rPr>
-          <w:rFonts w:asciiTheme="minorHAnsi" w:eastAsiaTheme="minorHAnsi" w:hAnsiTheme="minorHAnsi" w:cstheme="minorBidi"/>
           <w:b/>
           <w:bCs/>
           <w:noProof/>
-          <w:color w:val="auto"/>
-          <w:sz w:val="22"/>
-          <w:szCs w:val="22"/>
-          <w:lang w:val="en-GB"/>
         </w:rPr>
       </w:sdtEndPr>
       <w:sdtContent>
@@ -172,7 +169,7 @@
           <w:r>
             <w:fldChar w:fldCharType="separate"/>
           </w:r>
-          <w:hyperlink w:anchor="_Toc514245691" w:history="1">
+          <w:hyperlink w:anchor="_Toc514252876" w:history="1">
             <w:r>
               <w:rPr>
                 <w:rStyle w:val="Hyperlink"/>
@@ -199,7 +196,7 @@
                 <w:noProof/>
                 <w:webHidden/>
               </w:rPr>
-              <w:instrText xml:space="preserve"> PAGEREF _Toc514245691 \h </w:instrText>
+              <w:instrText xml:space="preserve"> PAGEREF _Toc514252876 \h </w:instrText>
             </w:r>
             <w:r>
               <w:rPr>
@@ -242,7 +239,7 @@
               <w:lang w:eastAsia="en-GB"/>
             </w:rPr>
           </w:pPr>
-          <w:hyperlink w:anchor="_Toc514245692" w:history="1">
+          <w:hyperlink w:anchor="_Toc514252877" w:history="1">
             <w:r>
               <w:rPr>
                 <w:rStyle w:val="Hyperlink"/>
@@ -269,7 +266,7 @@
                 <w:noProof/>
                 <w:webHidden/>
               </w:rPr>
-              <w:instrText xml:space="preserve"> PAGEREF _Toc514245692 \h </w:instrText>
+              <w:instrText xml:space="preserve"> PAGEREF _Toc514252877 \h </w:instrText>
             </w:r>
             <w:r>
               <w:rPr>
@@ -312,7 +309,7 @@
               <w:lang w:eastAsia="en-GB"/>
             </w:rPr>
           </w:pPr>
-          <w:hyperlink w:anchor="_Toc514245693" w:history="1">
+          <w:hyperlink w:anchor="_Toc514252878" w:history="1">
             <w:r>
               <w:rPr>
                 <w:rStyle w:val="Hyperlink"/>
@@ -339,7 +336,7 @@
                 <w:noProof/>
                 <w:webHidden/>
               </w:rPr>
-              <w:instrText xml:space="preserve"> PAGEREF _Toc514245693 \h </w:instrText>
+              <w:instrText xml:space="preserve"> PAGEREF _Toc514252878 \h </w:instrText>
             </w:r>
             <w:r>
               <w:rPr>
@@ -382,7 +379,7 @@
               <w:lang w:eastAsia="en-GB"/>
             </w:rPr>
           </w:pPr>
-          <w:hyperlink w:anchor="_Toc514245694" w:history="1">
+          <w:hyperlink w:anchor="_Toc514252879" w:history="1">
             <w:r>
               <w:rPr>
                 <w:rStyle w:val="Hyperlink"/>
@@ -424,7 +421,7 @@
                 <w:noProof/>
                 <w:webHidden/>
               </w:rPr>
-              <w:instrText xml:space="preserve"> PAGEREF _Toc514245694 \h </w:instrText>
+              <w:instrText xml:space="preserve"> PAGEREF _Toc514252879 \h </w:instrText>
             </w:r>
             <w:r>
               <w:rPr>
@@ -467,7 +464,7 @@
               <w:lang w:eastAsia="en-GB"/>
             </w:rPr>
           </w:pPr>
-          <w:hyperlink w:anchor="_Toc514245695" w:history="1">
+          <w:hyperlink w:anchor="_Toc514252880" w:history="1">
             <w:r>
               <w:rPr>
                 <w:rStyle w:val="Hyperlink"/>
@@ -502,7 +499,7 @@
                 <w:noProof/>
                 <w:webHidden/>
               </w:rPr>
-              <w:instrText xml:space="preserve"> PAGEREF _Toc514245695 \h </w:instrText>
+              <w:instrText xml:space="preserve"> PAGEREF _Toc514252880 \h </w:instrText>
             </w:r>
             <w:r>
               <w:rPr>
@@ -545,7 +542,7 @@
               <w:lang w:eastAsia="en-GB"/>
             </w:rPr>
           </w:pPr>
-          <w:hyperlink w:anchor="_Toc514245696" w:history="1">
+          <w:hyperlink w:anchor="_Toc514252881" w:history="1">
             <w:r>
               <w:rPr>
                 <w:rStyle w:val="Hyperlink"/>
@@ -587,7 +584,7 @@
                 <w:noProof/>
                 <w:webHidden/>
               </w:rPr>
-              <w:instrText xml:space="preserve"> PAGEREF _Toc514245696 \h </w:instrText>
+              <w:instrText xml:space="preserve"> PAGEREF _Toc514252881 \h </w:instrText>
             </w:r>
             <w:r>
               <w:rPr>
@@ -630,7 +627,7 @@
               <w:lang w:eastAsia="en-GB"/>
             </w:rPr>
           </w:pPr>
-          <w:hyperlink w:anchor="_Toc514245697" w:history="1">
+          <w:hyperlink w:anchor="_Toc514252882" w:history="1">
             <w:r>
               <w:rPr>
                 <w:rStyle w:val="Hyperlink"/>
@@ -672,7 +669,7 @@
                 <w:noProof/>
                 <w:webHidden/>
               </w:rPr>
-              <w:instrText xml:space="preserve"> PAGEREF _Toc514245697 \h </w:instrText>
+              <w:instrText xml:space="preserve"> PAGEREF _Toc514252882 \h </w:instrText>
             </w:r>
             <w:r>
               <w:rPr>
@@ -715,7 +712,7 @@
               <w:lang w:eastAsia="en-GB"/>
             </w:rPr>
           </w:pPr>
-          <w:hyperlink w:anchor="_Toc514245698" w:history="1">
+          <w:hyperlink w:anchor="_Toc514252883" w:history="1">
             <w:r>
               <w:rPr>
                 <w:rStyle w:val="Hyperlink"/>
@@ -742,7 +739,7 @@
                 <w:noProof/>
                 <w:webHidden/>
               </w:rPr>
-              <w:instrText xml:space="preserve"> PAGEREF _Toc514245698 \h </w:instrText>
+              <w:instrText xml:space="preserve"> PAGEREF _Toc514252883 \h </w:instrText>
             </w:r>
             <w:r>
               <w:rPr>
@@ -785,7 +782,7 @@
               <w:lang w:eastAsia="en-GB"/>
             </w:rPr>
           </w:pPr>
-          <w:hyperlink w:anchor="_Toc514245699" w:history="1">
+          <w:hyperlink w:anchor="_Toc514252884" w:history="1">
             <w:r>
               <w:rPr>
                 <w:rStyle w:val="Hyperlink"/>
@@ -812,7 +809,7 @@
                 <w:noProof/>
                 <w:webHidden/>
               </w:rPr>
-              <w:instrText xml:space="preserve"> PAGEREF _Toc514245699 \h </w:instrText>
+              <w:instrText xml:space="preserve"> PAGEREF _Toc514252884 \h </w:instrText>
             </w:r>
             <w:r>
               <w:rPr>
@@ -855,7 +852,7 @@
               <w:lang w:eastAsia="en-GB"/>
             </w:rPr>
           </w:pPr>
-          <w:hyperlink w:anchor="_Toc514245700" w:history="1">
+          <w:hyperlink w:anchor="_Toc514252885" w:history="1">
             <w:r>
               <w:rPr>
                 <w:rStyle w:val="Hyperlink"/>
@@ -882,7 +879,7 @@
                 <w:noProof/>
                 <w:webHidden/>
               </w:rPr>
-              <w:instrText xml:space="preserve"> PAGEREF _Toc514245700 \h </w:instrText>
+              <w:instrText xml:space="preserve"> PAGEREF _Toc514252885 \h </w:instrText>
             </w:r>
             <w:r>
               <w:rPr>
@@ -925,7 +922,7 @@
               <w:lang w:eastAsia="en-GB"/>
             </w:rPr>
           </w:pPr>
-          <w:hyperlink w:anchor="_Toc514245701" w:history="1">
+          <w:hyperlink w:anchor="_Toc514252886" w:history="1">
             <w:r>
               <w:rPr>
                 <w:rStyle w:val="Hyperlink"/>
@@ -952,7 +949,7 @@
                 <w:noProof/>
                 <w:webHidden/>
               </w:rPr>
-              <w:instrText xml:space="preserve"> PAGEREF _Toc514245701 \h </w:instrText>
+              <w:instrText xml:space="preserve"> PAGEREF _Toc514252886 \h </w:instrText>
             </w:r>
             <w:r>
               <w:rPr>
@@ -995,7 +992,7 @@
               <w:lang w:eastAsia="en-GB"/>
             </w:rPr>
           </w:pPr>
-          <w:hyperlink w:anchor="_Toc514245702" w:history="1">
+          <w:hyperlink w:anchor="_Toc514252887" w:history="1">
             <w:r>
               <w:rPr>
                 <w:rStyle w:val="Hyperlink"/>
@@ -1022,7 +1019,7 @@
                 <w:noProof/>
                 <w:webHidden/>
               </w:rPr>
-              <w:instrText xml:space="preserve"> PAGEREF _Toc514245702 \h </w:instrText>
+              <w:instrText xml:space="preserve"> PAGEREF _Toc514252887 \h </w:instrText>
             </w:r>
             <w:r>
               <w:rPr>
@@ -1065,7 +1062,7 @@
               <w:lang w:eastAsia="en-GB"/>
             </w:rPr>
           </w:pPr>
-          <w:hyperlink w:anchor="_Toc514245703" w:history="1">
+          <w:hyperlink w:anchor="_Toc514252888" w:history="1">
             <w:r>
               <w:rPr>
                 <w:rStyle w:val="Hyperlink"/>
@@ -1092,7 +1089,7 @@
                 <w:noProof/>
                 <w:webHidden/>
               </w:rPr>
-              <w:instrText xml:space="preserve"> PAGEREF _Toc514245703 \h </w:instrText>
+              <w:instrText xml:space="preserve"> PAGEREF _Toc514252888 \h </w:instrText>
             </w:r>
             <w:r>
               <w:rPr>
@@ -1135,7 +1132,7 @@
               <w:lang w:eastAsia="en-GB"/>
             </w:rPr>
           </w:pPr>
-          <w:hyperlink w:anchor="_Toc514245704" w:history="1">
+          <w:hyperlink w:anchor="_Toc514252889" w:history="1">
             <w:r>
               <w:rPr>
                 <w:rStyle w:val="Hyperlink"/>
@@ -1162,7 +1159,7 @@
                 <w:noProof/>
                 <w:webHidden/>
               </w:rPr>
-              <w:instrText xml:space="preserve"> PAGEREF _Toc514245704 \h </w:instrText>
+              <w:instrText xml:space="preserve"> PAGEREF _Toc514252889 \h </w:instrText>
             </w:r>
             <w:r>
               <w:rPr>
@@ -1205,7 +1202,7 @@
               <w:lang w:eastAsia="en-GB"/>
             </w:rPr>
           </w:pPr>
-          <w:hyperlink w:anchor="_Toc514245705" w:history="1">
+          <w:hyperlink w:anchor="_Toc514252890" w:history="1">
             <w:r>
               <w:rPr>
                 <w:rStyle w:val="Hyperlink"/>
@@ -1232,7 +1229,7 @@
                 <w:noProof/>
                 <w:webHidden/>
               </w:rPr>
-              <w:instrText xml:space="preserve"> PAGEREF _Toc514245705 \h </w:instrText>
+              <w:instrText xml:space="preserve"> PAGEREF _Toc514252890 \h </w:instrText>
             </w:r>
             <w:r>
               <w:rPr>
@@ -1275,7 +1272,7 @@
               <w:lang w:eastAsia="en-GB"/>
             </w:rPr>
           </w:pPr>
-          <w:hyperlink w:anchor="_Toc514245706" w:history="1">
+          <w:hyperlink w:anchor="_Toc514252891" w:history="1">
             <w:r>
               <w:rPr>
                 <w:rStyle w:val="Hyperlink"/>
@@ -1302,7 +1299,7 @@
                 <w:noProof/>
                 <w:webHidden/>
               </w:rPr>
-              <w:instrText xml:space="preserve"> PAGEREF _Toc514245706 \h </w:instrText>
+              <w:instrText xml:space="preserve"> PAGEREF _Toc514252891 \h </w:instrText>
             </w:r>
             <w:r>
               <w:rPr>
@@ -1345,7 +1342,7 @@
               <w:lang w:eastAsia="en-GB"/>
             </w:rPr>
           </w:pPr>
-          <w:hyperlink w:anchor="_Toc514245707" w:history="1">
+          <w:hyperlink w:anchor="_Toc514252892" w:history="1">
             <w:r>
               <w:rPr>
                 <w:rStyle w:val="Hyperlink"/>
@@ -1372,7 +1369,7 @@
                 <w:noProof/>
                 <w:webHidden/>
               </w:rPr>
-              <w:instrText xml:space="preserve"> PAGEREF _Toc514245707 \h </w:instrText>
+              <w:instrText xml:space="preserve"> PAGEREF _Toc514252892 \h </w:instrText>
             </w:r>
             <w:r>
               <w:rPr>
@@ -1415,7 +1412,7 @@
               <w:lang w:eastAsia="en-GB"/>
             </w:rPr>
           </w:pPr>
-          <w:hyperlink w:anchor="_Toc514245708" w:history="1">
+          <w:hyperlink w:anchor="_Toc514252893" w:history="1">
             <w:r>
               <w:rPr>
                 <w:rStyle w:val="Hyperlink"/>
@@ -1442,7 +1439,7 @@
                 <w:noProof/>
                 <w:webHidden/>
               </w:rPr>
-              <w:instrText xml:space="preserve"> PAGEREF _Toc514245708 \h </w:instrText>
+              <w:instrText xml:space="preserve"> PAGEREF _Toc514252893 \h </w:instrText>
             </w:r>
             <w:r>
               <w:rPr>
@@ -1485,7 +1482,7 @@
               <w:lang w:eastAsia="en-GB"/>
             </w:rPr>
           </w:pPr>
-          <w:hyperlink w:anchor="_Toc514245709" w:history="1">
+          <w:hyperlink w:anchor="_Toc514252894" w:history="1">
             <w:r>
               <w:rPr>
                 <w:rStyle w:val="Hyperlink"/>
@@ -1512,7 +1509,77 @@
                 <w:noProof/>
                 <w:webHidden/>
               </w:rPr>
-              <w:instrText xml:space="preserve"> PAGEREF _Toc514245709 \h </w:instrText>
+              <w:instrText xml:space="preserve"> PAGEREF _Toc514252894 \h </w:instrText>
+            </w:r>
+            <w:r>
+              <w:rPr>
+                <w:noProof/>
+                <w:webHidden/>
+              </w:rPr>
+            </w:r>
+            <w:r>
+              <w:rPr>
+                <w:noProof/>
+                <w:webHidden/>
+              </w:rPr>
+              <w:fldChar w:fldCharType="separate"/>
+            </w:r>
+            <w:r>
+              <w:rPr>
+                <w:noProof/>
+                <w:webHidden/>
+              </w:rPr>
+              <w:t>9</w:t>
+            </w:r>
+            <w:r>
+              <w:rPr>
+                <w:noProof/>
+                <w:webHidden/>
+              </w:rPr>
+              <w:fldChar w:fldCharType="end"/>
+            </w:r>
+          </w:hyperlink>
+        </w:p>
+        <w:p>
+          <w:pPr>
+            <w:pStyle w:val="TOC2"/>
+            <w:tabs>
+              <w:tab w:val="right" w:leader="dot" w:pos="9016"/>
+            </w:tabs>
+            <w:rPr>
+              <w:rFonts w:eastAsiaTheme="minorEastAsia"/>
+              <w:noProof/>
+              <w:lang w:eastAsia="en-GB"/>
+            </w:rPr>
+          </w:pPr>
+          <w:hyperlink w:anchor="_Toc514252895" w:history="1">
+            <w:r>
+              <w:rPr>
+                <w:rStyle w:val="Hyperlink"/>
+                <w:noProof/>
+              </w:rPr>
+              <w:t>Section 5.1 Fragment Shader</w:t>
+            </w:r>
+            <w:r>
+              <w:rPr>
+                <w:noProof/>
+                <w:webHidden/>
+              </w:rPr>
+              <w:tab/>
+            </w:r>
+            <w:r>
+              <w:rPr>
+                <w:noProof/>
+                <w:webHidden/>
+              </w:rPr>
+              <w:fldChar w:fldCharType="begin"/>
+            </w:r>
+            <w:r>
+              <w:rPr>
+                <w:noProof/>
+                <w:webHidden/>
+              </w:rPr>
+              <w:instrText xml:space="preserve"> PAGEREF _Toc514252895 \h </w:instrText>
             </w:r>
             <w:r>
               <w:rPr>
@@ -1555,7 +1622,7 @@
               <w:lang w:eastAsia="en-GB"/>
             </w:rPr>
           </w:pPr>
-          <w:hyperlink w:anchor="_Toc514245710" w:history="1">
+          <w:hyperlink w:anchor="_Toc514252896" w:history="1">
             <w:r>
               <w:rPr>
                 <w:rStyle w:val="Hyperlink"/>
@@ -1582,7 +1649,7 @@
                 <w:noProof/>
                 <w:webHidden/>
               </w:rPr>
-              <w:instrText xml:space="preserve"> PAGEREF _Toc514245710 \h </w:instrText>
+              <w:instrText xml:space="preserve"> PAGEREF _Toc514252896 \h </w:instrText>
             </w:r>
             <w:r>
               <w:rPr>
@@ -1602,7 +1669,7 @@
                 <w:noProof/>
                 <w:webHidden/>
               </w:rPr>
-              <w:t>9</w:t>
+              <w:t>10</w:t>
             </w:r>
             <w:r>
               <w:rPr>
@@ -1612,6 +1679,638 @@
               <w:fldChar w:fldCharType="end"/>
             </w:r>
           </w:hyperlink>
+        </w:p>
+        <w:p>
+          <w:pPr>
+            <w:pStyle w:val="TOC2"/>
+            <w:tabs>
+              <w:tab w:val="right" w:leader="dot" w:pos="9016"/>
+            </w:tabs>
+            <w:rPr>
+              <w:rFonts w:eastAsiaTheme="minorEastAsia"/>
+              <w:noProof/>
+              <w:lang w:eastAsia="en-GB"/>
+            </w:rPr>
+          </w:pPr>
+          <w:hyperlink w:anchor="_Toc514252897" w:history="1">
+            <w:r>
+              <w:rPr>
+                <w:rStyle w:val="Hyperlink"/>
+                <w:noProof/>
+              </w:rPr>
+              <w:t>Section 6.1 Hair</w:t>
+            </w:r>
+            <w:r>
+              <w:rPr>
+                <w:noProof/>
+                <w:webHidden/>
+              </w:rPr>
+              <w:tab/>
+            </w:r>
+            <w:r>
+              <w:rPr>
+                <w:noProof/>
+                <w:webHidden/>
+              </w:rPr>
+              <w:fldChar w:fldCharType="begin"/>
+            </w:r>
+            <w:r>
+              <w:rPr>
+                <w:noProof/>
+                <w:webHidden/>
+              </w:rPr>
+              <w:instrText xml:space="preserve"> PAGEREF _Toc514252897 \h </w:instrText>
+            </w:r>
+            <w:r>
+              <w:rPr>
+                <w:noProof/>
+                <w:webHidden/>
+              </w:rPr>
+            </w:r>
+            <w:r>
+              <w:rPr>
+                <w:noProof/>
+                <w:webHidden/>
+              </w:rPr>
+              <w:fldChar w:fldCharType="separate"/>
+            </w:r>
+            <w:r>
+              <w:rPr>
+                <w:noProof/>
+                <w:webHidden/>
+              </w:rPr>
+              <w:t>10</w:t>
+            </w:r>
+            <w:r>
+              <w:rPr>
+                <w:noProof/>
+                <w:webHidden/>
+              </w:rPr>
+              <w:fldChar w:fldCharType="end"/>
+            </w:r>
+          </w:hyperlink>
+        </w:p>
+        <w:p>
+          <w:pPr>
+            <w:pStyle w:val="TOC3"/>
+            <w:tabs>
+              <w:tab w:val="right" w:leader="dot" w:pos="9016"/>
+            </w:tabs>
+            <w:rPr>
+              <w:rFonts w:eastAsiaTheme="minorEastAsia"/>
+              <w:noProof/>
+              <w:lang w:eastAsia="en-GB"/>
+            </w:rPr>
+          </w:pPr>
+          <w:hyperlink w:anchor="_Toc514252898" w:history="1">
+            <w:r>
+              <w:rPr>
+                <w:rStyle w:val="Hyperlink"/>
+                <w:noProof/>
+              </w:rPr>
+              <w:t>Section 6.1.1 Vertex Shader</w:t>
+            </w:r>
+            <w:r>
+              <w:rPr>
+                <w:noProof/>
+                <w:webHidden/>
+              </w:rPr>
+              <w:tab/>
+            </w:r>
+            <w:r>
+              <w:rPr>
+                <w:noProof/>
+                <w:webHidden/>
+              </w:rPr>
+              <w:fldChar w:fldCharType="begin"/>
+            </w:r>
+            <w:r>
+              <w:rPr>
+                <w:noProof/>
+                <w:webHidden/>
+              </w:rPr>
+              <w:instrText xml:space="preserve"> PAGEREF _Toc514252898 \h </w:instrText>
+            </w:r>
+            <w:r>
+              <w:rPr>
+                <w:noProof/>
+                <w:webHidden/>
+              </w:rPr>
+            </w:r>
+            <w:r>
+              <w:rPr>
+                <w:noProof/>
+                <w:webHidden/>
+              </w:rPr>
+              <w:fldChar w:fldCharType="separate"/>
+            </w:r>
+            <w:r>
+              <w:rPr>
+                <w:noProof/>
+                <w:webHidden/>
+              </w:rPr>
+              <w:t>10</w:t>
+            </w:r>
+            <w:r>
+              <w:rPr>
+                <w:noProof/>
+                <w:webHidden/>
+              </w:rPr>
+              <w:fldChar w:fldCharType="end"/>
+            </w:r>
+          </w:hyperlink>
+        </w:p>
+        <w:p>
+          <w:pPr>
+            <w:pStyle w:val="TOC3"/>
+            <w:tabs>
+              <w:tab w:val="right" w:leader="dot" w:pos="9016"/>
+            </w:tabs>
+            <w:rPr>
+              <w:rFonts w:eastAsiaTheme="minorEastAsia"/>
+              <w:noProof/>
+              <w:lang w:eastAsia="en-GB"/>
+            </w:rPr>
+          </w:pPr>
+          <w:hyperlink w:anchor="_Toc514252899" w:history="1">
+            <w:r>
+              <w:rPr>
+                <w:rStyle w:val="Hyperlink"/>
+                <w:noProof/>
+              </w:rPr>
+              <w:t>Section 6.1.2 Fragment Shader</w:t>
+            </w:r>
+            <w:r>
+              <w:rPr>
+                <w:noProof/>
+                <w:webHidden/>
+              </w:rPr>
+              <w:tab/>
+            </w:r>
+            <w:r>
+              <w:rPr>
+                <w:noProof/>
+                <w:webHidden/>
+              </w:rPr>
+              <w:fldChar w:fldCharType="begin"/>
+            </w:r>
+            <w:r>
+              <w:rPr>
+                <w:noProof/>
+                <w:webHidden/>
+              </w:rPr>
+              <w:instrText xml:space="preserve"> PAGEREF _Toc514252899 \h </w:instrText>
+            </w:r>
+            <w:r>
+              <w:rPr>
+                <w:noProof/>
+                <w:webHidden/>
+              </w:rPr>
+            </w:r>
+            <w:r>
+              <w:rPr>
+                <w:noProof/>
+                <w:webHidden/>
+              </w:rPr>
+              <w:fldChar w:fldCharType="separate"/>
+            </w:r>
+            <w:r>
+              <w:rPr>
+                <w:noProof/>
+                <w:webHidden/>
+              </w:rPr>
+              <w:t>11</w:t>
+            </w:r>
+            <w:r>
+              <w:rPr>
+                <w:noProof/>
+                <w:webHidden/>
+              </w:rPr>
+              <w:fldChar w:fldCharType="end"/>
+            </w:r>
+          </w:hyperlink>
+        </w:p>
+        <w:p>
+          <w:pPr>
+            <w:pStyle w:val="TOC3"/>
+            <w:tabs>
+              <w:tab w:val="right" w:leader="dot" w:pos="9016"/>
+            </w:tabs>
+            <w:rPr>
+              <w:rFonts w:eastAsiaTheme="minorEastAsia"/>
+              <w:noProof/>
+              <w:lang w:eastAsia="en-GB"/>
+            </w:rPr>
+          </w:pPr>
+          <w:hyperlink w:anchor="_Toc514252900" w:history="1">
+            <w:r>
+              <w:rPr>
+                <w:rStyle w:val="Hyperlink"/>
+                <w:noProof/>
+              </w:rPr>
+              <w:t>Section 6.1.3 Geometry Shader</w:t>
+            </w:r>
+            <w:r>
+              <w:rPr>
+                <w:noProof/>
+                <w:webHidden/>
+              </w:rPr>
+              <w:tab/>
+            </w:r>
+            <w:r>
+              <w:rPr>
+                <w:noProof/>
+                <w:webHidden/>
+              </w:rPr>
+              <w:fldChar w:fldCharType="begin"/>
+            </w:r>
+            <w:r>
+              <w:rPr>
+                <w:noProof/>
+                <w:webHidden/>
+              </w:rPr>
+              <w:instrText xml:space="preserve"> PAGEREF _Toc514252900 \h </w:instrText>
+            </w:r>
+            <w:r>
+              <w:rPr>
+                <w:noProof/>
+                <w:webHidden/>
+              </w:rPr>
+            </w:r>
+            <w:r>
+              <w:rPr>
+                <w:noProof/>
+                <w:webHidden/>
+              </w:rPr>
+              <w:fldChar w:fldCharType="separate"/>
+            </w:r>
+            <w:r>
+              <w:rPr>
+                <w:noProof/>
+                <w:webHidden/>
+              </w:rPr>
+              <w:t>11</w:t>
+            </w:r>
+            <w:r>
+              <w:rPr>
+                <w:noProof/>
+                <w:webHidden/>
+              </w:rPr>
+              <w:fldChar w:fldCharType="end"/>
+            </w:r>
+          </w:hyperlink>
+        </w:p>
+        <w:p>
+          <w:pPr>
+            <w:pStyle w:val="TOC2"/>
+            <w:tabs>
+              <w:tab w:val="right" w:leader="dot" w:pos="9016"/>
+            </w:tabs>
+            <w:rPr>
+              <w:rFonts w:eastAsiaTheme="minorEastAsia"/>
+              <w:noProof/>
+              <w:lang w:eastAsia="en-GB"/>
+            </w:rPr>
+          </w:pPr>
+          <w:hyperlink w:anchor="_Toc514252901" w:history="1">
+            <w:r>
+              <w:rPr>
+                <w:rStyle w:val="Hyperlink"/>
+                <w:noProof/>
+              </w:rPr>
+              <w:t>Section 6.2 Explosion</w:t>
+            </w:r>
+            <w:r>
+              <w:rPr>
+                <w:noProof/>
+                <w:webHidden/>
+              </w:rPr>
+              <w:tab/>
+            </w:r>
+            <w:r>
+              <w:rPr>
+                <w:noProof/>
+                <w:webHidden/>
+              </w:rPr>
+              <w:fldChar w:fldCharType="begin"/>
+            </w:r>
+            <w:r>
+              <w:rPr>
+                <w:noProof/>
+                <w:webHidden/>
+              </w:rPr>
+              <w:instrText xml:space="preserve"> PAGEREF _Toc514252901 \h </w:instrText>
+            </w:r>
+            <w:r>
+              <w:rPr>
+                <w:noProof/>
+                <w:webHidden/>
+              </w:rPr>
+            </w:r>
+            <w:r>
+              <w:rPr>
+                <w:noProof/>
+                <w:webHidden/>
+              </w:rPr>
+              <w:fldChar w:fldCharType="separate"/>
+            </w:r>
+            <w:r>
+              <w:rPr>
+                <w:noProof/>
+                <w:webHidden/>
+              </w:rPr>
+              <w:t>12</w:t>
+            </w:r>
+            <w:r>
+              <w:rPr>
+                <w:noProof/>
+                <w:webHidden/>
+              </w:rPr>
+              <w:fldChar w:fldCharType="end"/>
+            </w:r>
+          </w:hyperlink>
+        </w:p>
+        <w:p>
+          <w:pPr>
+            <w:pStyle w:val="TOC3"/>
+            <w:tabs>
+              <w:tab w:val="right" w:leader="dot" w:pos="9016"/>
+            </w:tabs>
+            <w:rPr>
+              <w:rFonts w:eastAsiaTheme="minorEastAsia"/>
+              <w:noProof/>
+              <w:lang w:eastAsia="en-GB"/>
+            </w:rPr>
+          </w:pPr>
+          <w:hyperlink w:anchor="_Toc514252902" w:history="1">
+            <w:r>
+              <w:rPr>
+                <w:rStyle w:val="Hyperlink"/>
+                <w:noProof/>
+              </w:rPr>
+              <w:t>Section 6.2.1 Vertex Shader</w:t>
+            </w:r>
+            <w:r>
+              <w:rPr>
+                <w:noProof/>
+                <w:webHidden/>
+              </w:rPr>
+              <w:tab/>
+            </w:r>
+            <w:r>
+              <w:rPr>
+                <w:noProof/>
+                <w:webHidden/>
+              </w:rPr>
+              <w:fldChar w:fldCharType="begin"/>
+            </w:r>
+            <w:r>
+              <w:rPr>
+                <w:noProof/>
+                <w:webHidden/>
+              </w:rPr>
+              <w:instrText xml:space="preserve"> PAGEREF _Toc514252902 \h </w:instrText>
+            </w:r>
+            <w:r>
+              <w:rPr>
+                <w:noProof/>
+                <w:webHidden/>
+              </w:rPr>
+            </w:r>
+            <w:r>
+              <w:rPr>
+                <w:noProof/>
+                <w:webHidden/>
+              </w:rPr>
+              <w:fldChar w:fldCharType="separate"/>
+            </w:r>
+            <w:r>
+              <w:rPr>
+                <w:noProof/>
+                <w:webHidden/>
+              </w:rPr>
+              <w:t>12</w:t>
+            </w:r>
+            <w:r>
+              <w:rPr>
+                <w:noProof/>
+                <w:webHidden/>
+              </w:rPr>
+              <w:fldChar w:fldCharType="end"/>
+            </w:r>
+          </w:hyperlink>
+        </w:p>
+        <w:p>
+          <w:pPr>
+            <w:pStyle w:val="TOC3"/>
+            <w:tabs>
+              <w:tab w:val="right" w:leader="dot" w:pos="9016"/>
+            </w:tabs>
+            <w:rPr>
+              <w:rFonts w:eastAsiaTheme="minorEastAsia"/>
+              <w:noProof/>
+              <w:lang w:eastAsia="en-GB"/>
+            </w:rPr>
+          </w:pPr>
+          <w:hyperlink w:anchor="_Toc514252903" w:history="1">
+            <w:r>
+              <w:rPr>
+                <w:rStyle w:val="Hyperlink"/>
+                <w:noProof/>
+              </w:rPr>
+              <w:t>Section 6.2.3 Fragment Shader</w:t>
+            </w:r>
+            <w:r>
+              <w:rPr>
+                <w:noProof/>
+                <w:webHidden/>
+              </w:rPr>
+              <w:tab/>
+            </w:r>
+            <w:r>
+              <w:rPr>
+                <w:noProof/>
+                <w:webHidden/>
+              </w:rPr>
+              <w:fldChar w:fldCharType="begin"/>
+            </w:r>
+            <w:r>
+              <w:rPr>
+                <w:noProof/>
+                <w:webHidden/>
+              </w:rPr>
+              <w:instrText xml:space="preserve"> PAGEREF _Toc514252903 \h </w:instrText>
+            </w:r>
+            <w:r>
+              <w:rPr>
+                <w:noProof/>
+                <w:webHidden/>
+              </w:rPr>
+            </w:r>
+            <w:r>
+              <w:rPr>
+                <w:noProof/>
+                <w:webHidden/>
+              </w:rPr>
+              <w:fldChar w:fldCharType="separate"/>
+            </w:r>
+            <w:r>
+              <w:rPr>
+                <w:noProof/>
+                <w:webHidden/>
+              </w:rPr>
+              <w:t>12</w:t>
+            </w:r>
+            <w:r>
+              <w:rPr>
+                <w:noProof/>
+                <w:webHidden/>
+              </w:rPr>
+              <w:fldChar w:fldCharType="end"/>
+            </w:r>
+          </w:hyperlink>
+        </w:p>
+        <w:p>
+          <w:pPr>
+            <w:pStyle w:val="TOC3"/>
+            <w:tabs>
+              <w:tab w:val="right" w:leader="dot" w:pos="9016"/>
+            </w:tabs>
+            <w:rPr>
+              <w:rFonts w:eastAsiaTheme="minorEastAsia"/>
+              <w:noProof/>
+              <w:lang w:eastAsia="en-GB"/>
+            </w:rPr>
+          </w:pPr>
+          <w:hyperlink w:anchor="_Toc514252904" w:history="1">
+            <w:r>
+              <w:rPr>
+                <w:rStyle w:val="Hyperlink"/>
+                <w:noProof/>
+              </w:rPr>
+              <w:t>Section 6.2.3 Geometry Shader</w:t>
+            </w:r>
+            <w:r>
+              <w:rPr>
+                <w:noProof/>
+                <w:webHidden/>
+              </w:rPr>
+              <w:tab/>
+            </w:r>
+            <w:r>
+              <w:rPr>
+                <w:noProof/>
+                <w:webHidden/>
+              </w:rPr>
+              <w:fldChar w:fldCharType="begin"/>
+            </w:r>
+            <w:r>
+              <w:rPr>
+                <w:noProof/>
+                <w:webHidden/>
+              </w:rPr>
+              <w:instrText xml:space="preserve"> PAGEREF _Toc514252904 \h </w:instrText>
+            </w:r>
+            <w:r>
+              <w:rPr>
+                <w:noProof/>
+                <w:webHidden/>
+              </w:rPr>
+            </w:r>
+            <w:r>
+              <w:rPr>
+                <w:noProof/>
+                <w:webHidden/>
+              </w:rPr>
+              <w:fldChar w:fldCharType="separate"/>
+            </w:r>
+            <w:r>
+              <w:rPr>
+                <w:noProof/>
+                <w:webHidden/>
+              </w:rPr>
+              <w:t>13</w:t>
+            </w:r>
+            <w:r>
+              <w:rPr>
+                <w:noProof/>
+                <w:webHidden/>
+              </w:rPr>
+              <w:fldChar w:fldCharType="end"/>
+            </w:r>
+          </w:hyperlink>
+        </w:p>
+        <w:p>
+          <w:pPr>
+            <w:pStyle w:val="TOC2"/>
+            <w:tabs>
+              <w:tab w:val="right" w:leader="dot" w:pos="9016"/>
+            </w:tabs>
+            <w:rPr>
+              <w:rFonts w:eastAsiaTheme="minorEastAsia"/>
+              <w:noProof/>
+              <w:lang w:eastAsia="en-GB"/>
+            </w:rPr>
+          </w:pPr>
+          <w:hyperlink w:anchor="_Toc514252905" w:history="1">
+            <w:r>
+              <w:rPr>
+                <w:rStyle w:val="Hyperlink"/>
+                <w:noProof/>
+              </w:rPr>
+              <w:t>Section 6.3 Combination of effects</w:t>
+            </w:r>
+            <w:r>
+              <w:rPr>
+                <w:noProof/>
+                <w:webHidden/>
+              </w:rPr>
+              <w:tab/>
+            </w:r>
+            <w:r>
+              <w:rPr>
+                <w:noProof/>
+                <w:webHidden/>
+              </w:rPr>
+              <w:fldChar w:fldCharType="begin"/>
+            </w:r>
+            <w:r>
+              <w:rPr>
+                <w:noProof/>
+                <w:webHidden/>
+              </w:rPr>
+              <w:instrText xml:space="preserve"> PAGEREF _Toc514252905 \h </w:instrText>
+            </w:r>
+            <w:r>
+              <w:rPr>
+                <w:noProof/>
+                <w:webHidden/>
+              </w:rPr>
+            </w:r>
+            <w:r>
+              <w:rPr>
+                <w:noProof/>
+                <w:webHidden/>
+              </w:rPr>
+              <w:fldChar w:fldCharType="separate"/>
+            </w:r>
+            <w:r>
+              <w:rPr>
+                <w:noProof/>
+                <w:webHidden/>
+              </w:rPr>
+              <w:t>13</w:t>
+            </w:r>
+            <w:r>
+              <w:rPr>
+                <w:noProof/>
+                <w:webHidden/>
+              </w:rPr>
+              <w:fldChar w:fldCharType="end"/>
+            </w:r>
+          </w:hyperlink>
+          <w:bookmarkStart w:id="0" w:name="_GoBack"/>
+          <w:bookmarkEnd w:id="0"/>
         </w:p>
         <w:p>
           <w:pPr>
@@ -1625,13 +2324,13 @@
               <w:lang w:eastAsia="en-GB"/>
             </w:rPr>
           </w:pPr>
-          <w:hyperlink w:anchor="_Toc514245711" w:history="1">
+          <w:hyperlink w:anchor="_Toc514252906" w:history="1">
             <w:r>
               <w:rPr>
                 <w:rStyle w:val="Hyperlink"/>
                 <w:noProof/>
               </w:rPr>
-              <w:t>Section 7 Blur</w:t>
+              <w:t>Appendix</w:t>
             </w:r>
             <w:r>
               <w:rPr>
@@ -1652,7 +2351,7 @@
                 <w:noProof/>
                 <w:webHidden/>
               </w:rPr>
-              <w:instrText xml:space="preserve"> PAGEREF _Toc514245711 \h </w:instrText>
+              <w:instrText xml:space="preserve"> PAGEREF _Toc514252906 \h </w:instrText>
             </w:r>
             <w:r>
               <w:rPr>
@@ -1672,147 +2371,7 @@
                 <w:noProof/>
                 <w:webHidden/>
               </w:rPr>
-              <w:t>9</w:t>
-            </w:r>
-            <w:r>
-              <w:rPr>
-                <w:noProof/>
-                <w:webHidden/>
-              </w:rPr>
-              <w:fldChar w:fldCharType="end"/>
-            </w:r>
-          </w:hyperlink>
-        </w:p>
-        <w:p>
-          <w:pPr>
-            <w:pStyle w:val="TOC1"/>
-            <w:tabs>
-              <w:tab w:val="right" w:leader="dot" w:pos="9016"/>
-            </w:tabs>
-            <w:rPr>
-              <w:rFonts w:eastAsiaTheme="minorEastAsia"/>
-              <w:noProof/>
-              <w:lang w:eastAsia="en-GB"/>
-            </w:rPr>
-          </w:pPr>
-          <w:hyperlink w:anchor="_Toc514245712" w:history="1">
-            <w:r>
-              <w:rPr>
-                <w:rStyle w:val="Hyperlink"/>
-                <w:noProof/>
-              </w:rPr>
-              <w:t>Section 8 Phong/Blinn-Phong</w:t>
-            </w:r>
-            <w:r>
-              <w:rPr>
-                <w:noProof/>
-                <w:webHidden/>
-              </w:rPr>
-              <w:tab/>
-            </w:r>
-            <w:r>
-              <w:rPr>
-                <w:noProof/>
-                <w:webHidden/>
-              </w:rPr>
-              <w:fldChar w:fldCharType="begin"/>
-            </w:r>
-            <w:r>
-              <w:rPr>
-                <w:noProof/>
-                <w:webHidden/>
-              </w:rPr>
-              <w:instrText xml:space="preserve"> PAGEREF _Toc514245712 \h </w:instrText>
-            </w:r>
-            <w:r>
-              <w:rPr>
-                <w:noProof/>
-                <w:webHidden/>
-              </w:rPr>
-            </w:r>
-            <w:r>
-              <w:rPr>
-                <w:noProof/>
-                <w:webHidden/>
-              </w:rPr>
-              <w:fldChar w:fldCharType="separate"/>
-            </w:r>
-            <w:r>
-              <w:rPr>
-                <w:noProof/>
-                <w:webHidden/>
-              </w:rPr>
-              <w:t>9</w:t>
-            </w:r>
-            <w:r>
-              <w:rPr>
-                <w:noProof/>
-                <w:webHidden/>
-              </w:rPr>
-              <w:fldChar w:fldCharType="end"/>
-            </w:r>
-          </w:hyperlink>
-        </w:p>
-        <w:p>
-          <w:pPr>
-            <w:pStyle w:val="TOC1"/>
-            <w:tabs>
-              <w:tab w:val="right" w:leader="dot" w:pos="9016"/>
-            </w:tabs>
-            <w:rPr>
-              <w:rFonts w:eastAsiaTheme="minorEastAsia"/>
-              <w:noProof/>
-              <w:lang w:eastAsia="en-GB"/>
-            </w:rPr>
-          </w:pPr>
-          <w:hyperlink w:anchor="_Toc514245713" w:history="1">
-            <w:r>
-              <w:rPr>
-                <w:rStyle w:val="Hyperlink"/>
-                <w:noProof/>
-              </w:rPr>
-              <w:t>Section 9 Appendix</w:t>
-            </w:r>
-            <w:r>
-              <w:rPr>
-                <w:noProof/>
-                <w:webHidden/>
-              </w:rPr>
-              <w:tab/>
-            </w:r>
-            <w:r>
-              <w:rPr>
-                <w:noProof/>
-                <w:webHidden/>
-              </w:rPr>
-              <w:fldChar w:fldCharType="begin"/>
-            </w:r>
-            <w:r>
-              <w:rPr>
-                <w:noProof/>
-                <w:webHidden/>
-              </w:rPr>
-              <w:instrText xml:space="preserve"> PAGEREF _Toc514245713 \h </w:instrText>
-            </w:r>
-            <w:r>
-              <w:rPr>
-                <w:noProof/>
-                <w:webHidden/>
-              </w:rPr>
-            </w:r>
-            <w:r>
-              <w:rPr>
-                <w:noProof/>
-                <w:webHidden/>
-              </w:rPr>
-              <w:fldChar w:fldCharType="separate"/>
-            </w:r>
-            <w:r>
-              <w:rPr>
-                <w:noProof/>
-                <w:webHidden/>
-              </w:rPr>
-              <w:t>9</w:t>
+              <w:t>14</w:t>
             </w:r>
             <w:r>
               <w:rPr>
@@ -1848,32 +2407,29 @@
           <w:szCs w:val="32"/>
         </w:rPr>
       </w:pPr>
-      <w:r>
-        <w:br w:type="page"/>
-      </w:r>
     </w:p>
     <w:p>
       <w:pPr>
         <w:pStyle w:val="Heading1"/>
         <w:jc w:val="both"/>
       </w:pPr>
-      <w:bookmarkStart w:id="0" w:name="_Toc514245691"/>
+      <w:bookmarkStart w:id="1" w:name="_Toc514252876"/>
       <w:r>
         <w:lastRenderedPageBreak/>
         <w:t>Section 1 General Code Layout</w:t>
       </w:r>
-      <w:bookmarkEnd w:id="0"/>
+      <w:bookmarkEnd w:id="1"/>
     </w:p>
     <w:p>
       <w:pPr>
         <w:pStyle w:val="Heading2"/>
         <w:jc w:val="both"/>
       </w:pPr>
-      <w:bookmarkStart w:id="1" w:name="_Toc514245692"/>
+      <w:bookmarkStart w:id="2" w:name="_Toc514252877"/>
       <w:r>
         <w:t>Section 1.1 Activating an effect</w:t>
       </w:r>
-      <w:bookmarkEnd w:id="1"/>
+      <w:bookmarkEnd w:id="2"/>
     </w:p>
     <w:p>
       <w:pPr>
@@ -1894,7 +2450,7 @@
         <w:pStyle w:val="Heading2"/>
         <w:jc w:val="both"/>
       </w:pPr>
-      <w:bookmarkStart w:id="2" w:name="_Toc514245693"/>
+      <w:bookmarkStart w:id="3" w:name="_Toc514252878"/>
       <w:r>
         <w:t xml:space="preserve">Section </w:t>
       </w:r>
@@ -1904,7 +2460,7 @@
       <w:r>
         <w:t>.2 Controls</w:t>
       </w:r>
-      <w:bookmarkEnd w:id="2"/>
+      <w:bookmarkEnd w:id="3"/>
       <w:r>
         <w:t xml:space="preserve"> </w:t>
       </w:r>
@@ -2146,9 +2702,19 @@
             <w:pPr>
               <w:jc w:val="both"/>
             </w:pPr>
-            <w:r>
-              <w:t>Phong/Blinn-Phong</w:t>
-            </w:r>
+            <w:proofErr w:type="spellStart"/>
+            <w:r>
+              <w:t>Phong</w:t>
+            </w:r>
+            <w:proofErr w:type="spellEnd"/>
+            <w:r>
+              <w:t>/</w:t>
+            </w:r>
+            <w:proofErr w:type="spellStart"/>
+            <w:r>
+              <w:t>Blinn-Phong</w:t>
+            </w:r>
+            <w:proofErr w:type="spellEnd"/>
           </w:p>
         </w:tc>
         <w:tc>
@@ -2204,10 +2770,12 @@
         <w:pStyle w:val="Heading2"/>
         <w:jc w:val="both"/>
       </w:pPr>
-      <w:bookmarkStart w:id="3" w:name="_Toc514245694"/>
+      <w:bookmarkStart w:id="4" w:name="_Toc514252879"/>
       <w:r>
         <w:t xml:space="preserve">Section 1.3 </w:t>
       </w:r>
+      <w:proofErr w:type="spellStart"/>
+      <w:proofErr w:type="gramStart"/>
       <w:r>
         <w:rPr>
           <w:i/>
@@ -2218,12 +2786,26 @@
         <w:rPr>
           <w:i/>
         </w:rPr>
-        <w:t xml:space="preserve">rawLoop() </w:t>
+        <w:t>rawLoop</w:t>
+      </w:r>
+      <w:proofErr w:type="spellEnd"/>
+      <w:r>
+        <w:rPr>
+          <w:i/>
+        </w:rPr>
+        <w:t>(</w:t>
+      </w:r>
+      <w:proofErr w:type="gramEnd"/>
+      <w:r>
+        <w:rPr>
+          <w:i/>
+        </w:rPr>
+        <w:t xml:space="preserve">) </w:t>
       </w:r>
       <w:r>
         <w:t>method</w:t>
       </w:r>
-      <w:bookmarkEnd w:id="3"/>
+      <w:bookmarkEnd w:id="4"/>
     </w:p>
     <w:p>
       <w:pPr>
@@ -2245,7 +2827,15 @@
         <w:t>m</w:t>
       </w:r>
       <w:r>
-        <w:t>ethod. This method sets the background colour and a calls relevant methods needed for the setup of models. Additionally it updates the counter that is used to move the models in a way that will allow the displaying of effects. This method also swaps to the next window as we draw to one of the two frames which is not being displayed.</w:t>
+        <w:t xml:space="preserve">ethod. This method sets the background colour and a calls relevant methods needed for the setup of models. </w:t>
+      </w:r>
+      <w:proofErr w:type="gramStart"/>
+      <w:r>
+        <w:t>Additionally</w:t>
+      </w:r>
+      <w:proofErr w:type="gramEnd"/>
+      <w:r>
+        <w:t xml:space="preserve"> it updates the counter that is used to move the models in a way that will allow the displaying of effects. This method also swaps to the next window as we draw to one of the two frames which is not being displayed.</w:t>
       </w:r>
     </w:p>
     <w:p>
@@ -2256,17 +2846,33 @@
           <w:i/>
         </w:rPr>
       </w:pPr>
-      <w:bookmarkStart w:id="4" w:name="_Toc514245695"/>
+      <w:bookmarkStart w:id="5" w:name="_Toc514252880"/>
       <w:r>
         <w:t xml:space="preserve">Section 1.3.1 </w:t>
       </w:r>
+      <w:proofErr w:type="spellStart"/>
+      <w:proofErr w:type="gramStart"/>
       <w:r>
         <w:rPr>
           <w:i/>
         </w:rPr>
-        <w:t>SetMeshPositions()</w:t>
-      </w:r>
-      <w:bookmarkEnd w:id="4"/>
+        <w:t>SetMeshPositions</w:t>
+      </w:r>
+      <w:proofErr w:type="spellEnd"/>
+      <w:r>
+        <w:rPr>
+          <w:i/>
+        </w:rPr>
+        <w:t>(</w:t>
+      </w:r>
+      <w:proofErr w:type="gramEnd"/>
+      <w:r>
+        <w:rPr>
+          <w:i/>
+        </w:rPr>
+        <w:t>)</w:t>
+      </w:r>
+      <w:bookmarkEnd w:id="5"/>
     </w:p>
     <w:p>
       <w:pPr>
@@ -2291,7 +2897,7 @@
         </w:rPr>
         <w:lastRenderedPageBreak/>
         <w:drawing>
-          <wp:inline distT="0" distB="0" distL="0" distR="0" wp14:anchorId="2A52E382" wp14:editId="48EEC10D">
+          <wp:inline distT="0" distB="0" distL="0" distR="0" wp14:anchorId="4B75903D" wp14:editId="782B6167">
             <wp:extent cx="5600700" cy="2924175"/>
             <wp:effectExtent l="0" t="0" r="0" b="9525"/>
             <wp:docPr id="1" name="Picture 1"/>
@@ -2341,20 +2947,36 @@
         <w:pStyle w:val="Heading3"/>
         <w:jc w:val="both"/>
       </w:pPr>
-      <w:bookmarkStart w:id="5" w:name="_Toc514245696"/>
+      <w:bookmarkStart w:id="6" w:name="_Toc514252881"/>
       <w:r>
         <w:t xml:space="preserve">Section 1.3.2 </w:t>
       </w:r>
+      <w:proofErr w:type="spellStart"/>
+      <w:proofErr w:type="gramStart"/>
       <w:r>
         <w:rPr>
           <w:i/>
         </w:rPr>
-        <w:t xml:space="preserve">ApplyEffect() </w:t>
+        <w:t>ApplyEffect</w:t>
+      </w:r>
+      <w:proofErr w:type="spellEnd"/>
+      <w:r>
+        <w:rPr>
+          <w:i/>
+        </w:rPr>
+        <w:t>(</w:t>
+      </w:r>
+      <w:proofErr w:type="gramEnd"/>
+      <w:r>
+        <w:rPr>
+          <w:i/>
+        </w:rPr>
+        <w:t xml:space="preserve">) </w:t>
       </w:r>
       <w:r>
         <w:t>method</w:t>
       </w:r>
-      <w:bookmarkEnd w:id="5"/>
+      <w:bookmarkEnd w:id="6"/>
     </w:p>
     <w:p>
       <w:pPr>
@@ -2363,11 +2985,27 @@
       <w:r>
         <w:t xml:space="preserve">This method is used to apply the effects to the models once their positions have been set by </w:t>
       </w:r>
+      <w:proofErr w:type="spellStart"/>
+      <w:proofErr w:type="gramStart"/>
       <w:r>
         <w:rPr>
           <w:i/>
         </w:rPr>
-        <w:t>SetMeshPositions()</w:t>
+        <w:t>SetMeshPositions</w:t>
+      </w:r>
+      <w:proofErr w:type="spellEnd"/>
+      <w:r>
+        <w:rPr>
+          <w:i/>
+        </w:rPr>
+        <w:t>(</w:t>
+      </w:r>
+      <w:proofErr w:type="gramEnd"/>
+      <w:r>
+        <w:rPr>
+          <w:i/>
+        </w:rPr>
+        <w:t>)</w:t>
       </w:r>
       <w:r>
         <w:t xml:space="preserve"> if takes in a float which it used to determine which effect should be applied. This float is gained from a case statement which is explained in section 1.4. An example of this method applying the fog shader to the models can be seen in Figure 3.</w:t>
@@ -2384,7 +3022,7 @@
           <w:lang w:eastAsia="en-GB"/>
         </w:rPr>
         <w:drawing>
-          <wp:inline distT="0" distB="0" distL="0" distR="0" wp14:anchorId="0A70ECDD" wp14:editId="293B854C">
+          <wp:inline distT="0" distB="0" distL="0" distR="0" wp14:anchorId="3344A62D" wp14:editId="6BA7ECA1">
             <wp:extent cx="4762500" cy="3143250"/>
             <wp:effectExtent l="0" t="0" r="0" b="0"/>
             <wp:docPr id="3" name="Picture 3"/>
@@ -2439,23 +3077,39 @@
         <w:pStyle w:val="Heading2"/>
         <w:jc w:val="both"/>
       </w:pPr>
-      <w:bookmarkStart w:id="6" w:name="_Toc514245697"/>
+      <w:bookmarkStart w:id="7" w:name="_Toc514252882"/>
       <w:r>
         <w:t>Section 1.4</w:t>
       </w:r>
       <w:r>
         <w:t xml:space="preserve"> </w:t>
       </w:r>
+      <w:proofErr w:type="spellStart"/>
+      <w:proofErr w:type="gramStart"/>
       <w:r>
         <w:rPr>
           <w:i/>
         </w:rPr>
-        <w:t>HandleInput()</w:t>
+        <w:t>HandleInput</w:t>
+      </w:r>
+      <w:proofErr w:type="spellEnd"/>
+      <w:r>
+        <w:rPr>
+          <w:i/>
+        </w:rPr>
+        <w:t>(</w:t>
+      </w:r>
+      <w:proofErr w:type="gramEnd"/>
+      <w:r>
+        <w:rPr>
+          <w:i/>
+        </w:rPr>
+        <w:t>)</w:t>
       </w:r>
       <w:r>
         <w:t xml:space="preserve"> Method</w:t>
       </w:r>
-      <w:bookmarkEnd w:id="6"/>
+      <w:bookmarkEnd w:id="7"/>
       <w:r>
         <w:t xml:space="preserve"> </w:t>
       </w:r>
@@ -2483,17 +3137,33 @@
         <w:t xml:space="preserve">effect </w:t>
       </w:r>
       <w:r>
-        <w:t xml:space="preserve"> to the appropriate values </w:t>
+        <w:t xml:space="preserve">to the appropriate values </w:t>
       </w:r>
       <w:r>
         <w:lastRenderedPageBreak/>
         <w:t xml:space="preserve">which when passed into the </w:t>
       </w:r>
+      <w:proofErr w:type="spellStart"/>
+      <w:proofErr w:type="gramStart"/>
       <w:r>
         <w:rPr>
           <w:i/>
         </w:rPr>
-        <w:t xml:space="preserve">ApplyEffect() </w:t>
+        <w:t>ApplyEffect</w:t>
+      </w:r>
+      <w:proofErr w:type="spellEnd"/>
+      <w:r>
+        <w:rPr>
+          <w:i/>
+        </w:rPr>
+        <w:t>(</w:t>
+      </w:r>
+      <w:proofErr w:type="gramEnd"/>
+      <w:r>
+        <w:rPr>
+          <w:i/>
+        </w:rPr>
+        <w:t xml:space="preserve">) </w:t>
       </w:r>
       <w:r>
         <w:t>method will allow the appropriate effect to be applied. This can be seen in Figure 4.</w:t>
@@ -2510,7 +3180,7 @@
           <w:lang w:eastAsia="en-GB"/>
         </w:rPr>
         <w:drawing>
-          <wp:inline distT="0" distB="0" distL="0" distR="0" wp14:anchorId="6B757220" wp14:editId="13A81456">
+          <wp:inline distT="0" distB="0" distL="0" distR="0" wp14:anchorId="242DC5FD" wp14:editId="0B114B29">
             <wp:extent cx="3695700" cy="3305175"/>
             <wp:effectExtent l="0" t="0" r="0" b="9525"/>
             <wp:docPr id="4" name="Picture 4"/>
@@ -2560,32 +3230,32 @@
         <w:pStyle w:val="Heading2"/>
         <w:jc w:val="both"/>
       </w:pPr>
-      <w:bookmarkStart w:id="7" w:name="_Toc514245698"/>
+      <w:bookmarkStart w:id="8" w:name="_Toc514252883"/>
       <w:r>
         <w:t>Section 1.5 Applying the effects to the models</w:t>
       </w:r>
-      <w:bookmarkEnd w:id="7"/>
+      <w:bookmarkEnd w:id="8"/>
     </w:p>
     <w:p>
       <w:pPr>
         <w:pStyle w:val="Heading1"/>
         <w:jc w:val="both"/>
       </w:pPr>
-      <w:bookmarkStart w:id="8" w:name="_Toc514245699"/>
+      <w:bookmarkStart w:id="9" w:name="_Toc514252884"/>
       <w:r>
         <w:t>Section 2</w:t>
       </w:r>
       <w:r>
         <w:t xml:space="preserve"> The shader class</w:t>
       </w:r>
-      <w:bookmarkEnd w:id="8"/>
+      <w:bookmarkEnd w:id="9"/>
     </w:p>
     <w:p>
       <w:pPr>
         <w:pStyle w:val="Heading2"/>
         <w:jc w:val="both"/>
       </w:pPr>
-      <w:bookmarkStart w:id="9" w:name="_Toc514245700"/>
+      <w:bookmarkStart w:id="10" w:name="_Toc514252885"/>
       <w:r>
         <w:t>Sect</w:t>
       </w:r>
@@ -2598,7 +3268,7 @@
       <w:r>
         <w:t>Shaders</w:t>
       </w:r>
-      <w:bookmarkEnd w:id="9"/>
+      <w:bookmarkEnd w:id="10"/>
       <w:r>
         <w:t xml:space="preserve"> </w:t>
       </w:r>
@@ -2608,11 +3278,11 @@
         <w:pStyle w:val="Heading3"/>
         <w:jc w:val="both"/>
       </w:pPr>
-      <w:bookmarkStart w:id="10" w:name="_Toc514245701"/>
+      <w:bookmarkStart w:id="11" w:name="_Toc514252886"/>
       <w:r>
         <w:t>Section 2.1.1 Initialising vertex and fragment shaders</w:t>
       </w:r>
-      <w:bookmarkEnd w:id="10"/>
+      <w:bookmarkEnd w:id="11"/>
       <w:r>
         <w:t xml:space="preserve"> </w:t>
       </w:r>
@@ -2624,6 +3294,7 @@
       <w:r>
         <w:t xml:space="preserve">In order to properly apply shaders to models we first need to initialise the shaders to memory. This task is completed by the </w:t>
       </w:r>
+      <w:proofErr w:type="gramStart"/>
       <w:r>
         <w:rPr>
           <w:i/>
@@ -2634,7 +3305,14 @@
         <w:rPr>
           <w:i/>
         </w:rPr>
-        <w:t>()</w:t>
+        <w:t>(</w:t>
+      </w:r>
+      <w:proofErr w:type="gramEnd"/>
+      <w:r>
+        <w:rPr>
+          <w:i/>
+        </w:rPr>
+        <w:t>)</w:t>
       </w:r>
       <w:r>
         <w:rPr>
@@ -2654,11 +3332,11 @@
         <w:pStyle w:val="Heading3"/>
         <w:jc w:val="both"/>
       </w:pPr>
-      <w:bookmarkStart w:id="11" w:name="_Toc514245702"/>
+      <w:bookmarkStart w:id="12" w:name="_Toc514252887"/>
       <w:r>
         <w:t>Section 2.1.2 Initialising an effect which uses the geometry shader</w:t>
       </w:r>
-      <w:bookmarkEnd w:id="11"/>
+      <w:bookmarkEnd w:id="12"/>
     </w:p>
     <w:p>
       <w:pPr>
@@ -2680,7 +3358,7 @@
         </w:rPr>
         <w:lastRenderedPageBreak/>
         <w:drawing>
-          <wp:inline distT="0" distB="0" distL="0" distR="0" wp14:anchorId="3220F17F" wp14:editId="34DD6F34">
+          <wp:inline distT="0" distB="0" distL="0" distR="0" wp14:anchorId="317D2BFA" wp14:editId="2A0CE59F">
             <wp:extent cx="5731510" cy="1937385"/>
             <wp:effectExtent l="0" t="0" r="2540" b="5715"/>
             <wp:docPr id="5" name="Picture 5"/>
@@ -2733,11 +3411,11 @@
       <w:r>
         <w:t xml:space="preserve"> </w:t>
       </w:r>
-      <w:bookmarkStart w:id="12" w:name="_Toc514245703"/>
+      <w:bookmarkStart w:id="13" w:name="_Toc514252888"/>
       <w:r>
         <w:t>Section 2.2 Binding the shaders</w:t>
       </w:r>
-      <w:bookmarkEnd w:id="12"/>
+      <w:bookmarkEnd w:id="13"/>
       <w:r>
         <w:t xml:space="preserve"> </w:t>
       </w:r>
@@ -2749,11 +3427,19 @@
       <w:r>
         <w:t xml:space="preserve">Binding of the shaders is handles by the </w:t>
       </w:r>
+      <w:proofErr w:type="gramStart"/>
       <w:r>
         <w:rPr>
           <w:i/>
         </w:rPr>
-        <w:t>Bind()</w:t>
+        <w:t>Bind(</w:t>
+      </w:r>
+      <w:proofErr w:type="gramEnd"/>
+      <w:r>
+        <w:rPr>
+          <w:i/>
+        </w:rPr>
+        <w:t>)</w:t>
       </w:r>
       <w:r>
         <w:t xml:space="preserve"> method. This is a simple method that installs and executes the shader programme to the desired object when called in the draw loop in MainGame.cpp. This can be seen in Figure 6.</w:t>
@@ -2770,7 +3456,7 @@
           <w:lang w:eastAsia="en-GB"/>
         </w:rPr>
         <w:drawing>
-          <wp:inline distT="0" distB="0" distL="0" distR="0" wp14:anchorId="2DFFDE1B" wp14:editId="4BF87ED6">
+          <wp:inline distT="0" distB="0" distL="0" distR="0" wp14:anchorId="4BD1C965" wp14:editId="4A281037">
             <wp:extent cx="5731510" cy="576580"/>
             <wp:effectExtent l="0" t="0" r="2540" b="0"/>
             <wp:docPr id="6" name="Picture 6"/>
@@ -2820,14 +3506,14 @@
         <w:pStyle w:val="Heading1"/>
         <w:jc w:val="both"/>
       </w:pPr>
-      <w:bookmarkStart w:id="13" w:name="_Toc514245704"/>
+      <w:bookmarkStart w:id="14" w:name="_Toc514252889"/>
       <w:r>
         <w:t>Section 3</w:t>
       </w:r>
       <w:r>
         <w:t xml:space="preserve"> Toon Shading</w:t>
       </w:r>
-      <w:bookmarkEnd w:id="13"/>
+      <w:bookmarkEnd w:id="14"/>
     </w:p>
     <w:p>
       <w:pPr>
@@ -2860,7 +3546,7 @@
           <w:lang w:eastAsia="en-GB"/>
         </w:rPr>
         <w:drawing>
-          <wp:inline distT="0" distB="0" distL="0" distR="0" wp14:anchorId="1726A718" wp14:editId="40E504E8">
+          <wp:inline distT="0" distB="0" distL="0" distR="0" wp14:anchorId="7E02F6BA" wp14:editId="52C03B39">
             <wp:extent cx="1924050" cy="1733550"/>
             <wp:effectExtent l="0" t="0" r="0" b="0"/>
             <wp:docPr id="8" name="Picture 8"/>
@@ -2921,11 +3607,11 @@
         <w:pStyle w:val="Heading2"/>
         <w:jc w:val="both"/>
       </w:pPr>
-      <w:bookmarkStart w:id="14" w:name="_Toc514245705"/>
+      <w:bookmarkStart w:id="15" w:name="_Toc514252890"/>
       <w:r>
         <w:t>Section 3.1 Fragment Shader</w:t>
       </w:r>
-      <w:bookmarkEnd w:id="14"/>
+      <w:bookmarkEnd w:id="15"/>
       <w:r>
         <w:t xml:space="preserve"> </w:t>
       </w:r>
@@ -2935,7 +3621,15 @@
         <w:jc w:val="both"/>
       </w:pPr>
       <w:r>
-        <w:t>The effect is achieved by manipulating the frag colour which is output from the fragment shader. It works by calculating the diffuse lighting intensity ( the dot product of the lights direction and the surface normal). This value is then mapped to the one dimensional texture map to determine which areas should be coloured and to what extent. This can be seen in Figure 8.</w:t>
+        <w:t xml:space="preserve">The effect is achieved by manipulating the frag colour which is output from the fragment shader. It works by calculating the diffuse lighting intensity </w:t>
+      </w:r>
+      <w:proofErr w:type="gramStart"/>
+      <w:r>
+        <w:t>( the</w:t>
+      </w:r>
+      <w:proofErr w:type="gramEnd"/>
+      <w:r>
+        <w:t xml:space="preserve"> dot product of the lights direction and the surface normal). This value is then mapped to the one dimensional texture map to determine which areas should be coloured and to what extent. This can be seen in Figure 8.</w:t>
       </w:r>
     </w:p>
     <w:p>
@@ -2950,7 +3644,7 @@
         </w:rPr>
         <w:lastRenderedPageBreak/>
         <w:drawing>
-          <wp:inline distT="0" distB="0" distL="0" distR="0" wp14:anchorId="2CFA132C" wp14:editId="10BE3F20">
+          <wp:inline distT="0" distB="0" distL="0" distR="0" wp14:anchorId="33ACEB13" wp14:editId="0BC30AED">
             <wp:extent cx="2628566" cy="2619375"/>
             <wp:effectExtent l="0" t="0" r="635" b="0"/>
             <wp:docPr id="7" name="Picture 7"/>
@@ -3000,11 +3694,11 @@
         <w:pStyle w:val="Heading2"/>
         <w:jc w:val="both"/>
       </w:pPr>
-      <w:bookmarkStart w:id="15" w:name="_Toc514245706"/>
+      <w:bookmarkStart w:id="16" w:name="_Toc514252891"/>
       <w:r>
         <w:t>Section 3.2 Vertex Shader</w:t>
       </w:r>
-      <w:bookmarkEnd w:id="15"/>
+      <w:bookmarkEnd w:id="16"/>
     </w:p>
     <w:p>
       <w:pPr>
@@ -3034,7 +3728,7 @@
           <w:lang w:eastAsia="en-GB"/>
         </w:rPr>
         <w:drawing>
-          <wp:inline distT="0" distB="0" distL="0" distR="0" wp14:anchorId="6D8874AE" wp14:editId="26F1310C">
+          <wp:inline distT="0" distB="0" distL="0" distR="0" wp14:anchorId="5486E377" wp14:editId="55D11D01">
             <wp:extent cx="3990975" cy="2286000"/>
             <wp:effectExtent l="0" t="0" r="9525" b="0"/>
             <wp:docPr id="9" name="Picture 9"/>
@@ -3121,12 +3815,12 @@
         <w:pStyle w:val="Heading1"/>
         <w:jc w:val="both"/>
       </w:pPr>
-      <w:bookmarkStart w:id="16" w:name="_Toc514245707"/>
+      <w:bookmarkStart w:id="17" w:name="_Toc514252892"/>
       <w:r>
         <w:lastRenderedPageBreak/>
         <w:t>Section 4 Rim Toon</w:t>
       </w:r>
-      <w:bookmarkEnd w:id="16"/>
+      <w:bookmarkEnd w:id="17"/>
     </w:p>
     <w:p>
       <w:pPr>
@@ -3142,7 +3836,15 @@
         <w:t xml:space="preserve"> is calculated by finding the dot product between the </w:t>
       </w:r>
       <w:r>
-        <w:t>surface normal and the view direction. An example of RimToon shading can be seen in figure 10.</w:t>
+        <w:t xml:space="preserve">surface normal and the view direction. An example of </w:t>
+      </w:r>
+      <w:proofErr w:type="spellStart"/>
+      <w:r>
+        <w:t>RimToon</w:t>
+      </w:r>
+      <w:proofErr w:type="spellEnd"/>
+      <w:r>
+        <w:t xml:space="preserve"> shading can be seen in figure 10.</w:t>
       </w:r>
     </w:p>
     <w:p>
@@ -3156,7 +3858,7 @@
           <w:lang w:eastAsia="en-GB"/>
         </w:rPr>
         <w:drawing>
-          <wp:inline distT="0" distB="0" distL="0" distR="0" wp14:anchorId="0DF35A53" wp14:editId="4BDCE823">
+          <wp:inline distT="0" distB="0" distL="0" distR="0" wp14:anchorId="525281DC" wp14:editId="424CAE3D">
             <wp:extent cx="2419350" cy="2200275"/>
             <wp:effectExtent l="0" t="0" r="0" b="9525"/>
             <wp:docPr id="10" name="Picture 10"/>
@@ -3216,6 +3918,9 @@
         <w:t>1</w:t>
       </w:r>
       <w:r>
+        <w:rPr>
+          <w:noProof/>
+        </w:rPr>
         <w:fldChar w:fldCharType="end"/>
       </w:r>
       <w:r>
@@ -3232,11 +3937,11 @@
         <w:pStyle w:val="Heading2"/>
         <w:jc w:val="both"/>
       </w:pPr>
-      <w:bookmarkStart w:id="17" w:name="_Toc514245708"/>
+      <w:bookmarkStart w:id="18" w:name="_Toc514252893"/>
       <w:r>
         <w:t>Section 4.1 Fragment Shader</w:t>
       </w:r>
-      <w:bookmarkEnd w:id="17"/>
+      <w:bookmarkEnd w:id="18"/>
       <w:r>
         <w:t xml:space="preserve"> </w:t>
       </w:r>
@@ -3246,7 +3951,15 @@
         <w:jc w:val="both"/>
       </w:pPr>
       <w:r>
-        <w:t>As a result of the fact that this effect is achieved by combining the rim and toon effects the fragment shader is quite similar to that which is used for toon shading. The key difference is that a float vdn is calculated to represent the rim contribution</w:t>
+        <w:t xml:space="preserve">As a result of the fact that this effect is achieved by combining the rim and toon effects the fragment shader is quite similar to that which is used for toon shading. The key difference is that a float </w:t>
+      </w:r>
+      <w:proofErr w:type="spellStart"/>
+      <w:r>
+        <w:t>vdn</w:t>
+      </w:r>
+      <w:proofErr w:type="spellEnd"/>
+      <w:r>
+        <w:t xml:space="preserve"> is calculated to represent the rim contribution</w:t>
       </w:r>
       <w:r>
         <w:t>. To create the finally outputted frag colour the rim contribution is smoothed and interpolated and then combined with the results of the toon shading colour calculations. This can be seen in figure 11.</w:t>
@@ -3263,7 +3976,7 @@
           <w:lang w:eastAsia="en-GB"/>
         </w:rPr>
         <w:drawing>
-          <wp:inline distT="0" distB="0" distL="0" distR="0" wp14:anchorId="6B40AE52" wp14:editId="2B6C773A">
+          <wp:inline distT="0" distB="0" distL="0" distR="0" wp14:anchorId="12C5216C" wp14:editId="2F9FD5BF">
             <wp:extent cx="5753100" cy="3067050"/>
             <wp:effectExtent l="0" t="0" r="0" b="0"/>
             <wp:docPr id="11" name="Picture 11"/>
@@ -3318,11 +4031,11 @@
         <w:pStyle w:val="Heading1"/>
         <w:jc w:val="both"/>
       </w:pPr>
-      <w:bookmarkStart w:id="18" w:name="_Toc514245709"/>
+      <w:bookmarkStart w:id="19" w:name="_Toc514252894"/>
       <w:r>
         <w:t>Section 5 Fog</w:t>
       </w:r>
-      <w:bookmarkEnd w:id="18"/>
+      <w:bookmarkEnd w:id="19"/>
     </w:p>
     <w:p>
       <w:r>
@@ -3348,7 +4061,7 @@
           <w:lang w:eastAsia="en-GB"/>
         </w:rPr>
         <w:drawing>
-          <wp:inline distT="0" distB="0" distL="0" distR="0" wp14:anchorId="4C6AE28D" wp14:editId="3B822027">
+          <wp:inline distT="0" distB="0" distL="0" distR="0" wp14:anchorId="21D7CBFE" wp14:editId="6EB98D50">
             <wp:extent cx="2156031" cy="2323490"/>
             <wp:effectExtent l="0" t="0" r="0" b="635"/>
             <wp:docPr id="12" name="Picture 12"/>
@@ -3389,7 +4102,7 @@
           <w:lang w:eastAsia="en-GB"/>
         </w:rPr>
         <w:drawing>
-          <wp:inline distT="0" distB="0" distL="0" distR="0" wp14:anchorId="0A184559" wp14:editId="60291E41">
+          <wp:inline distT="0" distB="0" distL="0" distR="0" wp14:anchorId="5F6F1F2F" wp14:editId="450C4848">
             <wp:extent cx="1962150" cy="2324100"/>
             <wp:effectExtent l="0" t="0" r="0" b="0"/>
             <wp:docPr id="13" name="Picture 13"/>
@@ -3449,6 +4162,9 @@
         <w:t>2</w:t>
       </w:r>
       <w:r>
+        <w:rPr>
+          <w:noProof/>
+        </w:rPr>
         <w:fldChar w:fldCharType="end"/>
       </w:r>
       <w:r>
@@ -3459,9 +4175,11 @@
       <w:pPr>
         <w:pStyle w:val="Heading2"/>
       </w:pPr>
+      <w:bookmarkStart w:id="20" w:name="_Toc514252895"/>
       <w:r>
         <w:t>Section 5.1 Fragment Shader</w:t>
       </w:r>
+      <w:bookmarkEnd w:id="20"/>
     </w:p>
     <w:p>
       <w:r>
@@ -3477,7 +4195,15 @@
         <w:t>the value is cla</w:t>
       </w:r>
       <w:r>
-        <w:t>mped between o and 1. The fog colour is then linearly interpolated (using the “mix ” command) between the fog factor and the result of the rim toon calculations and applied to the fragment. This can be seen in figure 13.</w:t>
+        <w:t>mped between o and 1. The fog colour is then linearly interpolated (using the “</w:t>
+      </w:r>
+      <w:proofErr w:type="gramStart"/>
+      <w:r>
+        <w:t>mix ”</w:t>
+      </w:r>
+      <w:proofErr w:type="gramEnd"/>
+      <w:r>
+        <w:t xml:space="preserve"> command) between the fog factor and the result of the rim toon calculations and applied to the fragment. This can be seen in figure 13.</w:t>
       </w:r>
     </w:p>
     <w:p>
@@ -3491,7 +4217,7 @@
           <w:lang w:eastAsia="en-GB"/>
         </w:rPr>
         <w:drawing>
-          <wp:inline distT="0" distB="0" distL="0" distR="0" wp14:anchorId="12608709" wp14:editId="1C292F34">
+          <wp:inline distT="0" distB="0" distL="0" distR="0" wp14:anchorId="033DD5D1" wp14:editId="7640565D">
             <wp:extent cx="4305300" cy="2000250"/>
             <wp:effectExtent l="0" t="0" r="0" b="0"/>
             <wp:docPr id="14" name="Picture 14"/>
@@ -3541,13 +4267,13 @@
         <w:pStyle w:val="Heading1"/>
         <w:jc w:val="both"/>
       </w:pPr>
-      <w:bookmarkStart w:id="19" w:name="_Toc514245710"/>
     </w:p>
     <w:p>
       <w:pPr>
         <w:pStyle w:val="Heading1"/>
         <w:jc w:val="both"/>
       </w:pPr>
+      <w:bookmarkStart w:id="21" w:name="_Toc514252896"/>
       <w:r>
         <w:t>Section</w:t>
       </w:r>
@@ -3560,15 +4286,20 @@
       <w:r>
         <w:t>Explosion and Hair Effects</w:t>
       </w:r>
-      <w:bookmarkEnd w:id="19"/>
+      <w:bookmarkEnd w:id="21"/>
     </w:p>
     <w:p/>
     <w:p>
       <w:pPr>
         <w:pStyle w:val="Heading2"/>
       </w:pPr>
-      <w:r>
-        <w:t xml:space="preserve">Section 6.1 Hair </w:t>
+      <w:bookmarkStart w:id="22" w:name="_Toc514252897"/>
+      <w:r>
+        <w:t>Section 6.1 Hair</w:t>
+      </w:r>
+      <w:bookmarkEnd w:id="22"/>
+      <w:r>
+        <w:t xml:space="preserve"> </w:t>
       </w:r>
     </w:p>
     <w:p>
@@ -3587,7 +4318,7 @@
           <w:lang w:eastAsia="en-GB"/>
         </w:rPr>
         <w:drawing>
-          <wp:inline distT="0" distB="0" distL="0" distR="0" wp14:anchorId="68CF5081" wp14:editId="745048D1">
+          <wp:inline distT="0" distB="0" distL="0" distR="0" wp14:anchorId="1D3E2AC5" wp14:editId="74FB9138">
             <wp:extent cx="2057400" cy="2790825"/>
             <wp:effectExtent l="0" t="0" r="0" b="9525"/>
             <wp:docPr id="15" name="Picture 15"/>
@@ -3641,13 +4372,31 @@
       <w:pPr>
         <w:pStyle w:val="Heading3"/>
       </w:pPr>
+      <w:bookmarkStart w:id="23" w:name="_Toc514252898"/>
       <w:r>
         <w:t>Section 6.1.1 Vertex Shader</w:t>
       </w:r>
-    </w:p>
-    <w:p>
-      <w:r>
-        <w:t>This shader uses a reasonably simple vertex shader similar to that discussed previously. However, the models transform is additionally required to be passed out this is because the vertex normals from the model are required to create this effect. Additionally the normal are translated to clip space first as well this can be seen in figure 15.</w:t>
+      <w:bookmarkEnd w:id="23"/>
+    </w:p>
+    <w:p>
+      <w:r>
+        <w:t xml:space="preserve">This shader uses a reasonably simple vertex shader similar to that discussed previously. However, the models transform is additionally required to be passed out this is because the vertex </w:t>
+      </w:r>
+      <w:proofErr w:type="spellStart"/>
+      <w:r>
+        <w:t>normals</w:t>
+      </w:r>
+      <w:proofErr w:type="spellEnd"/>
+      <w:r>
+        <w:t xml:space="preserve"> from the model are required to create this effect. </w:t>
+      </w:r>
+      <w:proofErr w:type="gramStart"/>
+      <w:r>
+        <w:t>Additionally</w:t>
+      </w:r>
+      <w:proofErr w:type="gramEnd"/>
+      <w:r>
+        <w:t xml:space="preserve"> the normal are translated to clip space first as well this can be seen in figure 15.</w:t>
       </w:r>
     </w:p>
     <w:p>
@@ -3662,7 +4411,7 @@
         </w:rPr>
         <w:lastRenderedPageBreak/>
         <w:drawing>
-          <wp:inline distT="0" distB="0" distL="0" distR="0" wp14:anchorId="5B101527" wp14:editId="130864FE">
+          <wp:inline distT="0" distB="0" distL="0" distR="0" wp14:anchorId="71FF0063" wp14:editId="5EBEB74C">
             <wp:extent cx="4810125" cy="2323525"/>
             <wp:effectExtent l="0" t="0" r="0" b="635"/>
             <wp:docPr id="16" name="Picture 16"/>
@@ -3711,9 +4460,11 @@
       <w:pPr>
         <w:pStyle w:val="Heading3"/>
       </w:pPr>
+      <w:bookmarkStart w:id="24" w:name="_Toc514252899"/>
       <w:r>
         <w:t>Section 6.1.2 Fragment Shader</w:t>
       </w:r>
+      <w:bookmarkEnd w:id="24"/>
     </w:p>
     <w:p>
       <w:r>
@@ -3731,7 +4482,7 @@
           <w:lang w:eastAsia="en-GB"/>
         </w:rPr>
         <w:drawing>
-          <wp:inline distT="0" distB="0" distL="0" distR="0" wp14:anchorId="4A61BC6E" wp14:editId="2286A21A">
+          <wp:inline distT="0" distB="0" distL="0" distR="0" wp14:anchorId="558AB6A6" wp14:editId="458DE88E">
             <wp:extent cx="2828925" cy="1162050"/>
             <wp:effectExtent l="0" t="0" r="9525" b="0"/>
             <wp:docPr id="17" name="Picture 17"/>
@@ -3780,8 +4531,13 @@
       <w:pPr>
         <w:pStyle w:val="Heading3"/>
       </w:pPr>
-      <w:r>
-        <w:t xml:space="preserve">Section 6.1.3 Geometry Shader </w:t>
+      <w:bookmarkStart w:id="25" w:name="_Toc514252900"/>
+      <w:r>
+        <w:t>Section 6.1.3 Geometry Shader</w:t>
+      </w:r>
+      <w:bookmarkEnd w:id="25"/>
+      <w:r>
+        <w:t xml:space="preserve"> </w:t>
       </w:r>
     </w:p>
     <w:p>
@@ -3803,7 +4559,7 @@
           <w:lang w:eastAsia="en-GB"/>
         </w:rPr>
         <w:drawing>
-          <wp:inline distT="0" distB="0" distL="0" distR="0" wp14:anchorId="45245F31" wp14:editId="1F64C73A">
+          <wp:inline distT="0" distB="0" distL="0" distR="0" wp14:anchorId="701F58CA" wp14:editId="7D9E28FA">
             <wp:extent cx="4343400" cy="2331085"/>
             <wp:effectExtent l="0" t="0" r="0" b="0"/>
             <wp:docPr id="18" name="Picture 18"/>
@@ -3852,10 +4608,12 @@
       <w:pPr>
         <w:pStyle w:val="Heading2"/>
       </w:pPr>
+      <w:bookmarkStart w:id="26" w:name="_Toc514252901"/>
       <w:r>
         <w:lastRenderedPageBreak/>
         <w:t>Section 6.2 Explosion</w:t>
       </w:r>
+      <w:bookmarkEnd w:id="26"/>
     </w:p>
     <w:p>
       <w:r>
@@ -3865,6 +4623,7 @@
     <w:p>
       <w:pPr>
         <w:keepNext/>
+        <w:jc w:val="center"/>
       </w:pPr>
       <w:r>
         <w:rPr>
@@ -3872,7 +4631,7 @@
           <w:lang w:eastAsia="en-GB"/>
         </w:rPr>
         <w:drawing>
-          <wp:inline distT="0" distB="0" distL="0" distR="0" wp14:anchorId="6D0E9659" wp14:editId="275E4EEC">
+          <wp:inline distT="0" distB="0" distL="0" distR="0" wp14:anchorId="3796F8BB" wp14:editId="35D0E5CA">
             <wp:extent cx="3118896" cy="2428875"/>
             <wp:effectExtent l="0" t="0" r="5715" b="0"/>
             <wp:docPr id="19" name="Picture 19"/>
@@ -3911,6 +4670,7 @@
     <w:p>
       <w:pPr>
         <w:pStyle w:val="Caption"/>
+        <w:jc w:val="center"/>
       </w:pPr>
       <w:r>
         <w:t>Figure 18.1 – Explosion Shader, unexploded.</w:t>
@@ -3919,21 +4679,15 @@
     <w:p>
       <w:pPr>
         <w:keepNext/>
+        <w:jc w:val="center"/>
       </w:pPr>
       <w:r>
         <w:rPr>
           <w:noProof/>
           <w:lang w:eastAsia="en-GB"/>
         </w:rPr>
-        <w:t xml:space="preserve"> </w:t>
-      </w:r>
-      <w:r>
-        <w:rPr>
-          <w:noProof/>
-          <w:lang w:eastAsia="en-GB"/>
-        </w:rPr>
         <w:drawing>
-          <wp:inline distT="0" distB="0" distL="0" distR="0" wp14:anchorId="3FDF412E" wp14:editId="72D46211">
+          <wp:inline distT="0" distB="0" distL="0" distR="0" wp14:anchorId="2A0C57A4" wp14:editId="368AFF94">
             <wp:extent cx="3143250" cy="2310947"/>
             <wp:effectExtent l="0" t="0" r="0" b="0"/>
             <wp:docPr id="20" name="Picture 20"/>
@@ -3972,21 +4726,10 @@
     <w:p>
       <w:pPr>
         <w:pStyle w:val="Caption"/>
-      </w:pPr>
-      <w:r>
-        <w:t xml:space="preserve">Figure </w:t>
-      </w:r>
-      <w:r>
-        <w:t>18.2</w:t>
-      </w:r>
-      <w:r>
-        <w:t xml:space="preserve"> – Explosion </w:t>
-      </w:r>
-      <w:r>
-        <w:t xml:space="preserve">Shader, </w:t>
-      </w:r>
-      <w:r>
-        <w:t>exploded.</w:t>
+        <w:jc w:val="center"/>
+      </w:pPr>
+      <w:r>
+        <w:t>Figure 18.2 – Explosion Shader, exploded.</w:t>
       </w:r>
     </w:p>
     <w:p/>
@@ -3994,8 +4737,13 @@
       <w:pPr>
         <w:pStyle w:val="Heading3"/>
       </w:pPr>
-      <w:r>
-        <w:t xml:space="preserve">Section 6.2.1 Vertex Shader </w:t>
+      <w:bookmarkStart w:id="27" w:name="_Toc514252902"/>
+      <w:r>
+        <w:t>Section 6.2.1 Vertex Shader</w:t>
+      </w:r>
+      <w:bookmarkEnd w:id="27"/>
+      <w:r>
+        <w:t xml:space="preserve"> </w:t>
       </w:r>
     </w:p>
     <w:p>
@@ -4014,14 +4762,16 @@
       <w:pPr>
         <w:pStyle w:val="Heading3"/>
       </w:pPr>
+      <w:bookmarkStart w:id="28" w:name="_Toc514252903"/>
       <w:r>
         <w:t>Section 6.2.3</w:t>
       </w:r>
       <w:r>
-        <w:t xml:space="preserve"> Fragment</w:t>
-      </w:r>
-      <w:r>
-        <w:t xml:space="preserve"> Shader </w:t>
+        <w:t xml:space="preserve"> Fragment Shader</w:t>
+      </w:r>
+      <w:bookmarkEnd w:id="28"/>
+      <w:r>
+        <w:t xml:space="preserve"> </w:t>
       </w:r>
     </w:p>
     <w:p>
@@ -4034,42 +4784,75 @@
       <w:pPr>
         <w:pStyle w:val="Heading3"/>
       </w:pPr>
+      <w:bookmarkStart w:id="29" w:name="_Toc514252904"/>
       <w:r>
         <w:lastRenderedPageBreak/>
         <w:t>Section 6.2.3</w:t>
       </w:r>
       <w:r>
+        <w:t xml:space="preserve"> Geometry Shader</w:t>
+      </w:r>
+      <w:bookmarkEnd w:id="29"/>
+      <w:r>
         <w:t xml:space="preserve"> </w:t>
       </w:r>
-      <w:r>
-        <w:t>Geometry</w:t>
-      </w:r>
-      <w:r>
-        <w:t xml:space="preserve"> Shader </w:t>
-      </w:r>
-    </w:p>
-    <w:p>
-      <w:r>
-        <w:t xml:space="preserve">In order to create the explosion effect the shader must first acquire the normals. This is performed by the </w:t>
-      </w:r>
+    </w:p>
+    <w:p>
+      <w:r>
+        <w:t xml:space="preserve">In order to create the </w:t>
+      </w:r>
+      <w:proofErr w:type="gramStart"/>
+      <w:r>
+        <w:t>explosion</w:t>
+      </w:r>
+      <w:proofErr w:type="gramEnd"/>
+      <w:r>
+        <w:t xml:space="preserve"> effect the shader must first acquire the </w:t>
+      </w:r>
+      <w:proofErr w:type="spellStart"/>
+      <w:r>
+        <w:t>normals</w:t>
+      </w:r>
+      <w:proofErr w:type="spellEnd"/>
+      <w:r>
+        <w:t xml:space="preserve">. This is performed by the </w:t>
+      </w:r>
+      <w:proofErr w:type="spellStart"/>
+      <w:proofErr w:type="gramStart"/>
       <w:r>
         <w:rPr>
           <w:i/>
         </w:rPr>
-        <w:t>GetNormals()</w:t>
-      </w:r>
+        <w:t>GetNormals</w:t>
+      </w:r>
+      <w:proofErr w:type="spellEnd"/>
       <w:r>
         <w:rPr>
           <w:i/>
         </w:rPr>
+        <w:t>(</w:t>
+      </w:r>
+      <w:proofErr w:type="gramEnd"/>
+      <w:r>
+        <w:rPr>
+          <w:i/>
+        </w:rPr>
+        <w:t>)</w:t>
+      </w:r>
+      <w:r>
+        <w:rPr>
+          <w:i/>
+        </w:rPr>
         <w:t xml:space="preserve"> </w:t>
       </w:r>
       <w:r>
         <w:t xml:space="preserve">Method. </w:t>
       </w:r>
+      <w:proofErr w:type="gramStart"/>
       <w:r>
         <w:t>Additionally</w:t>
       </w:r>
+      <w:proofErr w:type="gramEnd"/>
       <w:r>
         <w:t xml:space="preserve"> the explode method will return a vector which is used to translate the vertex along the normal vector. See figure 19</w:t>
       </w:r>
@@ -4085,7 +4868,7 @@
           <w:lang w:eastAsia="en-GB"/>
         </w:rPr>
         <w:drawing>
-          <wp:inline distT="0" distB="0" distL="0" distR="0" wp14:anchorId="4421D307" wp14:editId="60A97C99">
+          <wp:inline distT="0" distB="0" distL="0" distR="0" wp14:anchorId="0D7B91CF" wp14:editId="589558C9">
             <wp:extent cx="4800600" cy="5143500"/>
             <wp:effectExtent l="0" t="0" r="0" b="0"/>
             <wp:docPr id="21" name="Picture 21"/>
@@ -4135,13 +4918,23 @@
       <w:pPr>
         <w:pStyle w:val="Heading2"/>
       </w:pPr>
+      <w:bookmarkStart w:id="30" w:name="_Toc514252905"/>
       <w:r>
         <w:t>Section 6.3 Combination of effects</w:t>
       </w:r>
-    </w:p>
-    <w:p>
-      <w:r>
-        <w:t>In an attempt to combine these two effects the main changes were the combining of t</w:t>
+      <w:bookmarkEnd w:id="30"/>
+    </w:p>
+    <w:p>
+      <w:r>
+        <w:t xml:space="preserve">In an attempt to combine these two </w:t>
+      </w:r>
+      <w:proofErr w:type="gramStart"/>
+      <w:r>
+        <w:t>effects</w:t>
+      </w:r>
+      <w:proofErr w:type="gramEnd"/>
+      <w:r>
+        <w:t xml:space="preserve"> the main changes were the combining of t</w:t>
       </w:r>
       <w:r>
         <w:t>he two effects geometry shaders</w:t>
@@ -4164,7 +4957,7 @@
         </w:rPr>
         <w:lastRenderedPageBreak/>
         <w:drawing>
-          <wp:inline distT="0" distB="0" distL="0" distR="0" wp14:anchorId="6A386C1E" wp14:editId="1198A766">
+          <wp:inline distT="0" distB="0" distL="0" distR="0" wp14:anchorId="747C05C3" wp14:editId="54F5F583">
             <wp:extent cx="5731510" cy="3706495"/>
             <wp:effectExtent l="0" t="0" r="2540" b="8255"/>
             <wp:docPr id="22" name="Picture 22"/>
@@ -4214,39 +5007,39 @@
       <w:pPr>
         <w:jc w:val="both"/>
       </w:pPr>
-      <w:bookmarkStart w:id="20" w:name="_GoBack"/>
-      <w:bookmarkEnd w:id="20"/>
-    </w:p>
+    </w:p>
+    <w:bookmarkStart w:id="31" w:name="_Toc514252906" w:displacedByCustomXml="next"/>
     <w:sdt>
       <w:sdtPr>
+        <w:rPr>
+          <w:rFonts w:asciiTheme="minorHAnsi" w:eastAsiaTheme="minorHAnsi" w:hAnsiTheme="minorHAnsi" w:cstheme="minorBidi"/>
+          <w:color w:val="auto"/>
+          <w:sz w:val="22"/>
+          <w:szCs w:val="22"/>
+        </w:rPr>
         <w:id w:val="-1267467283"/>
         <w:docPartObj>
           <w:docPartGallery w:val="Bibliographies"/>
           <w:docPartUnique/>
         </w:docPartObj>
       </w:sdtPr>
-      <w:sdtEndPr>
-        <w:rPr>
-          <w:rFonts w:asciiTheme="minorHAnsi" w:eastAsiaTheme="minorHAnsi" w:hAnsiTheme="minorHAnsi" w:cstheme="minorBidi"/>
-          <w:color w:val="auto"/>
-          <w:sz w:val="22"/>
-          <w:szCs w:val="22"/>
-        </w:rPr>
-      </w:sdtEndPr>
+      <w:sdtEndPr/>
       <w:sdtContent>
         <w:p>
           <w:pPr>
             <w:pStyle w:val="Heading1"/>
           </w:pPr>
           <w:r>
-            <w:t>Bibliography</w:t>
+            <w:t>Appendix</w:t>
           </w:r>
+          <w:bookmarkEnd w:id="31"/>
         </w:p>
         <w:sdt>
           <w:sdtPr>
             <w:id w:val="111145805"/>
             <w:bibliography/>
           </w:sdtPr>
+          <w:sdtEndPr/>
           <w:sdtContent>
             <w:p>
               <w:pPr>
@@ -4385,10 +5178,23 @@
                 <w:fldChar w:fldCharType="end"/>
               </w:r>
               <w:r>
-                <w:t xml:space="preserve"> </w:t>
+                <w:t xml:space="preserve"> De </w:t>
               </w:r>
+              <w:proofErr w:type="spellStart"/>
               <w:r>
-                <w:t>De Vries, J. (2014). [Blog] LearnOpenGL. Available at: https://learnopengl.com/ [Accessed 2 May 2018].</w:t>
+                <w:t>Vries</w:t>
+              </w:r>
+              <w:proofErr w:type="spellEnd"/>
+              <w:r>
+                <w:t xml:space="preserve">, J. (2014). [Blog] </w:t>
+              </w:r>
+              <w:proofErr w:type="spellStart"/>
+              <w:r>
+                <w:t>LearnOpenGL</w:t>
+              </w:r>
+              <w:proofErr w:type="spellEnd"/>
+              <w:r>
+                <w:t>. Available at: https://learnopengl.com/ [Accessed 2 May 2018].</w:t>
               </w:r>
             </w:p>
             <w:p/>
@@ -4467,7 +5273,7 @@
           <w:rPr>
             <w:noProof/>
           </w:rPr>
-          <w:t>14</w:t>
+          <w:t>3</w:t>
         </w:r>
         <w:r>
           <w:rPr>
@@ -4973,6 +5779,7 @@
   <w:style w:type="character" w:default="1" w:styleId="DefaultParagraphFont">
     <w:name w:val="Default Paragraph Font"/>
     <w:uiPriority w:val="1"/>
+    <w:semiHidden/>
     <w:unhideWhenUsed/>
   </w:style>
   <w:style w:type="table" w:default="1" w:styleId="TableNormal">
@@ -5613,7 +6420,7 @@
 </file>
 
 <file path=customXml/itemProps1.xml><?xml version="1.0" encoding="utf-8"?>
-<ds:datastoreItem xmlns:ds="http://schemas.openxmlformats.org/officeDocument/2006/customXml" ds:itemID="{06B78BEB-5941-4F2F-A2B1-B87E15086FAB}">
+<ds:datastoreItem xmlns:ds="http://schemas.openxmlformats.org/officeDocument/2006/customXml" ds:itemID="{D40A558A-7915-4044-BBAC-8898F6A6E40B}">
   <ds:schemaRefs>
     <ds:schemaRef ds:uri="http://schemas.openxmlformats.org/officeDocument/2006/bibliography"/>
   </ds:schemaRefs>

</xml_diff>